<commit_message>
Sửa file báo cáo + thêm ppt
</commit_message>
<xml_diff>
--- a/Nham_Duc_Linh.docx
+++ b/Nham_Duc_Linh.docx
@@ -922,35 +922,6 @@
     </w:p>
     <w:p>
       <w:pPr>
-        <w:numPr>
-          <w:ilvl w:val="0"/>
-          <w:numId w:val="3"/>
-        </w:numPr>
-        <w:pBdr>
-          <w:top w:val="nil"/>
-          <w:left w:val="nil"/>
-          <w:bottom w:val="nil"/>
-          <w:right w:val="nil"/>
-          <w:between w:val="nil"/>
-        </w:pBdr>
-        <w:tabs>
-          <w:tab w:val="left" w:pos="2835"/>
-          <w:tab w:val="left" w:pos="4200"/>
-          <w:tab w:val="left" w:pos="4536"/>
-          <w:tab w:val="left" w:pos="5103"/>
-          <w:tab w:val="left" w:pos="5245"/>
-        </w:tabs>
-        <w:spacing w:after="0"/>
-        <w:jc w:val="both"/>
-        <w:rPr>
-          <w:rFonts w:eastAsia="Times New Roman" w:cs="Times New Roman"/>
-          <w:b/>
-          <w:color w:val="auto"/>
-        </w:rPr>
-      </w:pPr>
-    </w:p>
-    <w:p>
-      <w:pPr>
         <w:tabs>
           <w:tab w:val="left" w:pos="2835"/>
           <w:tab w:val="left" w:pos="4200"/>
@@ -1243,73 +1214,6 @@
         <w:tabs>
           <w:tab w:val="left" w:pos="3160"/>
         </w:tabs>
-        <w:spacing w:after="0"/>
-        <w:jc w:val="center"/>
-        <w:rPr>
-          <w:rFonts w:eastAsia="Times New Roman" w:cs="Times New Roman"/>
-          <w:b/>
-          <w:color w:val="auto"/>
-        </w:rPr>
-      </w:pPr>
-      <w:proofErr w:type="spellStart"/>
-      <w:r>
-        <w:rPr>
-          <w:rFonts w:eastAsia="Times New Roman" w:cs="Times New Roman"/>
-          <w:b/>
-          <w:color w:val="auto"/>
-        </w:rPr>
-        <w:t>Đà</w:t>
-      </w:r>
-      <w:proofErr w:type="spellEnd"/>
-      <w:r>
-        <w:rPr>
-          <w:rFonts w:eastAsia="Times New Roman" w:cs="Times New Roman"/>
-          <w:b/>
-          <w:color w:val="auto"/>
-        </w:rPr>
-        <w:t xml:space="preserve"> </w:t>
-      </w:r>
-      <w:proofErr w:type="spellStart"/>
-      <w:r>
-        <w:rPr>
-          <w:rFonts w:eastAsia="Times New Roman" w:cs="Times New Roman"/>
-          <w:b/>
-          <w:color w:val="auto"/>
-        </w:rPr>
-        <w:t>Nẵng</w:t>
-      </w:r>
-      <w:proofErr w:type="spellEnd"/>
-      <w:r>
-        <w:rPr>
-          <w:rFonts w:eastAsia="Times New Roman" w:cs="Times New Roman"/>
-          <w:b/>
-          <w:color w:val="auto"/>
-        </w:rPr>
-        <w:t>, 7</w:t>
-      </w:r>
-      <w:r>
-        <w:rPr>
-          <w:rFonts w:eastAsia="Times New Roman" w:cs="Times New Roman"/>
-          <w:b/>
-          <w:color w:val="auto"/>
-        </w:rPr>
-        <w:t>/202</w:t>
-      </w:r>
-      <w:r>
-        <w:rPr>
-          <w:rFonts w:eastAsia="Times New Roman" w:cs="Times New Roman"/>
-          <w:b/>
-          <w:color w:val="auto"/>
-        </w:rPr>
-        <w:t>2</w:t>
-      </w:r>
-    </w:p>
-    <w:p>
-      <w:pPr>
-        <w:tabs>
-          <w:tab w:val="left" w:pos="3160"/>
-        </w:tabs>
-        <w:spacing w:after="0"/>
         <w:jc w:val="center"/>
         <w:rPr>
           <w:rFonts w:eastAsia="Times New Roman" w:cs="Times New Roman"/>
@@ -1331,6 +1235,58 @@
           <w:color w:val="auto"/>
         </w:rPr>
       </w:pPr>
+      <w:proofErr w:type="spellStart"/>
+      <w:r>
+        <w:rPr>
+          <w:rFonts w:eastAsia="Times New Roman" w:cs="Times New Roman"/>
+          <w:b/>
+          <w:color w:val="auto"/>
+        </w:rPr>
+        <w:t>Đà</w:t>
+      </w:r>
+      <w:proofErr w:type="spellEnd"/>
+      <w:r>
+        <w:rPr>
+          <w:rFonts w:eastAsia="Times New Roman" w:cs="Times New Roman"/>
+          <w:b/>
+          <w:color w:val="auto"/>
+        </w:rPr>
+        <w:t xml:space="preserve"> </w:t>
+      </w:r>
+      <w:proofErr w:type="spellStart"/>
+      <w:r>
+        <w:rPr>
+          <w:rFonts w:eastAsia="Times New Roman" w:cs="Times New Roman"/>
+          <w:b/>
+          <w:color w:val="auto"/>
+        </w:rPr>
+        <w:t>Nẵng</w:t>
+      </w:r>
+      <w:proofErr w:type="spellEnd"/>
+      <w:r>
+        <w:rPr>
+          <w:rFonts w:eastAsia="Times New Roman" w:cs="Times New Roman"/>
+          <w:b/>
+          <w:color w:val="auto"/>
+        </w:rPr>
+        <w:t>, 7</w:t>
+      </w:r>
+      <w:r>
+        <w:rPr>
+          <w:rFonts w:eastAsia="Times New Roman" w:cs="Times New Roman"/>
+          <w:b/>
+          <w:color w:val="auto"/>
+        </w:rPr>
+        <w:t>/202</w:t>
+      </w:r>
+      <w:r>
+        <w:rPr>
+          <w:rFonts w:eastAsia="Times New Roman" w:cs="Times New Roman"/>
+          <w:b/>
+          <w:color w:val="auto"/>
+        </w:rPr>
+        <w:t>2</w:t>
+      </w:r>
     </w:p>
     <w:p>
       <w:pPr>
@@ -1348,11 +1304,39 @@
     </w:p>
     <w:p>
       <w:pPr>
-        <w:ind w:left="3600"/>
+        <w:tabs>
+          <w:tab w:val="left" w:pos="3160"/>
+        </w:tabs>
+        <w:spacing w:after="0"/>
+        <w:jc w:val="center"/>
         <w:rPr>
           <w:rFonts w:eastAsia="Times New Roman" w:cs="Times New Roman"/>
           <w:b/>
           <w:color w:val="auto"/>
+        </w:rPr>
+      </w:pPr>
+    </w:p>
+    <w:p>
+      <w:pPr>
+        <w:tabs>
+          <w:tab w:val="left" w:pos="3160"/>
+        </w:tabs>
+        <w:spacing w:after="0"/>
+        <w:jc w:val="center"/>
+        <w:rPr>
+          <w:rFonts w:eastAsia="Times New Roman" w:cs="Times New Roman"/>
+          <w:b/>
+          <w:color w:val="auto"/>
+        </w:rPr>
+      </w:pPr>
+    </w:p>
+    <w:p>
+      <w:pPr>
+        <w:ind w:left="3600"/>
+        <w:rPr>
+          <w:rFonts w:eastAsia="Times New Roman" w:cs="Times New Roman"/>
+          <w:b/>
+          <w:color w:val="auto"/>
           <w:szCs w:val="28"/>
         </w:rPr>
       </w:pPr>
@@ -1365,7 +1349,6 @@
           <w:color w:val="auto"/>
           <w:szCs w:val="28"/>
         </w:rPr>
-        <w:lastRenderedPageBreak/>
         <w:t>Lời</w:t>
       </w:r>
       <w:proofErr w:type="spellEnd"/>
@@ -5911,6 +5894,7 @@
                 <w:color w:val="auto"/>
                 <w:szCs w:val="28"/>
               </w:rPr>
+              <w:lastRenderedPageBreak/>
               <w:t>thông</w:t>
             </w:r>
             <w:proofErr w:type="spellEnd"/>
@@ -5929,7 +5913,6 @@
                 <w:color w:val="auto"/>
                 <w:szCs w:val="28"/>
               </w:rPr>
-              <w:lastRenderedPageBreak/>
               <w:t>nhân</w:t>
             </w:r>
             <w:proofErr w:type="spellEnd"/>
@@ -7245,6 +7228,7 @@
       <w:r>
         <w:rPr>
           <w:rFonts w:cs="Times New Roman"/>
+          <w:noProof/>
           <w:color w:val="auto"/>
           <w:szCs w:val="28"/>
         </w:rPr>
@@ -9224,6 +9208,7 @@
           <w:color w:val="auto"/>
           <w:szCs w:val="28"/>
         </w:rPr>
+        <w:lastRenderedPageBreak/>
         <w:t>Visual Studio</w:t>
       </w:r>
     </w:p>
@@ -9243,7 +9228,6 @@
           <w:color w:val="auto"/>
           <w:szCs w:val="28"/>
         </w:rPr>
-        <w:lastRenderedPageBreak/>
         <w:t>Github</w:t>
       </w:r>
       <w:proofErr w:type="spellEnd"/>
@@ -17877,6 +17861,7 @@
                 <w:color w:val="auto"/>
                 <w:szCs w:val="28"/>
               </w:rPr>
+              <w:lastRenderedPageBreak/>
               <w:t>3</w:t>
             </w:r>
           </w:p>
@@ -18153,7 +18138,6 @@
                 <w:color w:val="auto"/>
                 <w:szCs w:val="28"/>
               </w:rPr>
-              <w:lastRenderedPageBreak/>
               <w:t>Bàn</w:t>
             </w:r>
             <w:proofErr w:type="spellEnd"/>
@@ -18391,7 +18375,6 @@
                 <w:color w:val="auto"/>
                 <w:szCs w:val="28"/>
               </w:rPr>
-              <w:lastRenderedPageBreak/>
               <w:t>4</w:t>
             </w:r>
           </w:p>
@@ -22360,7 +22343,6 @@
           <w:color w:val="auto"/>
           <w:szCs w:val="28"/>
         </w:rPr>
-        <w:lastRenderedPageBreak/>
         <w:t xml:space="preserve">b) </w:t>
       </w:r>
       <w:proofErr w:type="spellStart"/>
@@ -27118,7 +27100,6 @@
                 <w:color w:val="auto"/>
                 <w:szCs w:val="28"/>
               </w:rPr>
-              <w:lastRenderedPageBreak/>
               <w:t>7</w:t>
             </w:r>
           </w:p>
@@ -30695,6 +30676,7 @@
           <w:sz w:val="28"/>
           <w:szCs w:val="28"/>
         </w:rPr>
+        <w:lastRenderedPageBreak/>
         <w:t>4</w:t>
       </w:r>
       <w:r>
@@ -31404,7 +31386,6 @@
           <w:color w:val="auto"/>
           <w:szCs w:val="28"/>
         </w:rPr>
-        <w:lastRenderedPageBreak/>
         <w:t xml:space="preserve">a) </w:t>
       </w:r>
       <w:proofErr w:type="spellStart"/>
@@ -36619,6 +36600,7 @@
           <w:color w:val="auto"/>
           <w:szCs w:val="28"/>
         </w:rPr>
+        <w:lastRenderedPageBreak/>
         <w:t>Người</w:t>
       </w:r>
       <w:proofErr w:type="spellEnd"/>
@@ -37529,7 +37511,6 @@
           <w:color w:val="auto"/>
           <w:szCs w:val="28"/>
         </w:rPr>
-        <w:lastRenderedPageBreak/>
         <w:t>4</w:t>
       </w:r>
       <w:r>
@@ -42310,6 +42291,7 @@
           <w:color w:val="auto"/>
           <w:szCs w:val="28"/>
         </w:rPr>
+        <w:lastRenderedPageBreak/>
         <w:t>Ràng</w:t>
       </w:r>
       <w:proofErr w:type="spellEnd"/>
@@ -43015,7 +42997,6 @@
           <w:color w:val="auto"/>
           <w:szCs w:val="28"/>
         </w:rPr>
-        <w:lastRenderedPageBreak/>
         <w:t>4</w:t>
       </w:r>
       <w:r>
@@ -44478,6 +44459,7 @@
         <w:rPr>
           <w:rFonts w:eastAsiaTheme="majorEastAsia" w:cs="Times New Roman"/>
           <w:b/>
+          <w:noProof/>
           <w:color w:val="auto"/>
           <w:szCs w:val="28"/>
         </w:rPr>
@@ -44705,6 +44687,7 @@
       <w:r>
         <w:rPr>
           <w:rFonts w:eastAsiaTheme="majorEastAsia" w:cs="Times New Roman"/>
+          <w:noProof/>
           <w:color w:val="auto"/>
           <w:szCs w:val="28"/>
         </w:rPr>
@@ -44973,6 +44956,7 @@
       <w:r>
         <w:rPr>
           <w:rFonts w:eastAsiaTheme="majorEastAsia" w:cs="Times New Roman"/>
+          <w:noProof/>
           <w:color w:val="auto"/>
           <w:szCs w:val="28"/>
         </w:rPr>
@@ -45242,6 +45226,7 @@
       <w:r>
         <w:rPr>
           <w:rFonts w:eastAsiaTheme="majorEastAsia" w:cs="Times New Roman"/>
+          <w:noProof/>
           <w:color w:val="auto"/>
           <w:szCs w:val="28"/>
         </w:rPr>
@@ -45558,6 +45543,7 @@
       <w:r>
         <w:rPr>
           <w:rFonts w:eastAsiaTheme="majorEastAsia" w:cs="Times New Roman"/>
+          <w:noProof/>
           <w:color w:val="auto"/>
           <w:szCs w:val="28"/>
         </w:rPr>
@@ -45923,6 +45909,7 @@
       <w:r>
         <w:rPr>
           <w:rFonts w:eastAsiaTheme="majorEastAsia" w:cs="Times New Roman"/>
+          <w:noProof/>
           <w:color w:val="auto"/>
           <w:szCs w:val="28"/>
         </w:rPr>
@@ -46191,6 +46178,7 @@
       <w:r>
         <w:rPr>
           <w:rFonts w:eastAsiaTheme="majorEastAsia" w:cs="Times New Roman"/>
+          <w:noProof/>
           <w:color w:val="auto"/>
           <w:szCs w:val="28"/>
         </w:rPr>
@@ -46505,6 +46493,7 @@
       <w:r>
         <w:rPr>
           <w:rFonts w:eastAsiaTheme="majorEastAsia" w:cs="Times New Roman"/>
+          <w:noProof/>
           <w:color w:val="auto"/>
           <w:szCs w:val="28"/>
         </w:rPr>
@@ -46821,6 +46810,7 @@
       <w:r>
         <w:rPr>
           <w:rFonts w:eastAsiaTheme="majorEastAsia" w:cs="Times New Roman"/>
+          <w:noProof/>
           <w:color w:val="auto"/>
           <w:szCs w:val="28"/>
         </w:rPr>
@@ -47090,6 +47080,7 @@
       <w:r>
         <w:rPr>
           <w:rFonts w:eastAsiaTheme="majorEastAsia" w:cs="Times New Roman"/>
+          <w:noProof/>
           <w:color w:val="auto"/>
           <w:szCs w:val="28"/>
         </w:rPr>
@@ -47310,6 +47301,7 @@
       <w:r>
         <w:rPr>
           <w:rFonts w:cs="Times New Roman"/>
+          <w:noProof/>
           <w:color w:val="auto"/>
           <w:szCs w:val="28"/>
         </w:rPr>
@@ -47602,6 +47594,7 @@
       <w:r>
         <w:rPr>
           <w:rFonts w:cs="Times New Roman"/>
+          <w:noProof/>
           <w:color w:val="auto"/>
           <w:szCs w:val="28"/>
         </w:rPr>
@@ -47918,6 +47911,7 @@
       <w:r>
         <w:rPr>
           <w:rFonts w:eastAsiaTheme="majorEastAsia" w:cs="Times New Roman"/>
+          <w:noProof/>
           <w:color w:val="auto"/>
           <w:szCs w:val="28"/>
         </w:rPr>
@@ -48174,6 +48168,7 @@
       <w:r>
         <w:rPr>
           <w:rFonts w:eastAsiaTheme="majorEastAsia" w:cs="Times New Roman"/>
+          <w:noProof/>
           <w:color w:val="auto"/>
           <w:szCs w:val="28"/>
         </w:rPr>
@@ -48430,6 +48425,7 @@
       <w:r>
         <w:rPr>
           <w:rFonts w:eastAsiaTheme="majorEastAsia" w:cs="Times New Roman"/>
+          <w:noProof/>
           <w:color w:val="auto"/>
           <w:szCs w:val="28"/>
         </w:rPr>
@@ -48626,6 +48622,7 @@
       <w:r>
         <w:rPr>
           <w:rFonts w:eastAsiaTheme="majorEastAsia" w:cs="Times New Roman"/>
+          <w:noProof/>
           <w:color w:val="auto"/>
           <w:szCs w:val="28"/>
         </w:rPr>
@@ -48895,6 +48892,7 @@
       <w:r>
         <w:rPr>
           <w:rFonts w:eastAsiaTheme="majorEastAsia" w:cs="Times New Roman"/>
+          <w:noProof/>
           <w:color w:val="auto"/>
           <w:szCs w:val="28"/>
         </w:rPr>
@@ -49259,6 +49257,7 @@
       <w:r>
         <w:rPr>
           <w:rFonts w:cs="Times New Roman"/>
+          <w:noProof/>
           <w:color w:val="auto"/>
           <w:szCs w:val="28"/>
         </w:rPr>
@@ -49716,7 +49715,15 @@
           <w:color w:val="auto"/>
           <w:szCs w:val="28"/>
         </w:rPr>
-        <w:t>ưu</w:t>
+        <w:t>ư</w:t>
+      </w:r>
+      <w:r>
+        <w:rPr>
+          <w:rFonts w:cs="Times New Roman"/>
+          <w:color w:val="auto"/>
+          <w:szCs w:val="28"/>
+        </w:rPr>
+        <w:t>a</w:t>
       </w:r>
       <w:proofErr w:type="spellEnd"/>
       <w:r>
@@ -55655,28 +55662,28 @@
 </file>
 
 <file path=customXml/item1.xml><?xml version="1.0" encoding="utf-8"?>
-<b:Sources xmlns:b="http://schemas.openxmlformats.org/officeDocument/2006/bibliography" xmlns="http://schemas.openxmlformats.org/officeDocument/2006/bibliography" SelectedStyle="\APASixthEditionOfficeOnline.xsl" StyleName="APA" Version="6"/>
-</file>
-
-<file path=customXml/item2.xml><?xml version="1.0" encoding="utf-8"?>
 <go:gDocsCustomXmlDataStorage xmlns:go="http://customooxmlschemas.google.com/" xmlns:r="http://schemas.openxmlformats.org/officeDocument/2006/relationships">
   <go:docsCustomData xmlns:go="http://customooxmlschemas.google.com/" roundtripDataSignature="AMtx7mi0E+P0BYDytZqFGEgeIDfmwT0vbA==">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</go:docsCustomData>
 </go:gDocsCustomXmlDataStorage>
 </file>
 
-<file path=customXml/itemProps1.xml><?xml version="1.0" encoding="utf-8"?>
-<ds:datastoreItem xmlns:ds="http://schemas.openxmlformats.org/officeDocument/2006/customXml" ds:itemID="{B7C32031-DFE0-4306-967D-AC92FE241285}">
-  <ds:schemaRefs>
-    <ds:schemaRef ds:uri="http://schemas.openxmlformats.org/officeDocument/2006/bibliography"/>
-  </ds:schemaRefs>
-</ds:datastoreItem>
+<file path=customXml/item2.xml><?xml version="1.0" encoding="utf-8"?>
+<b:Sources xmlns:b="http://schemas.openxmlformats.org/officeDocument/2006/bibliography" xmlns="http://schemas.openxmlformats.org/officeDocument/2006/bibliography" SelectedStyle="\APASixthEditionOfficeOnline.xsl" StyleName="APA" Version="6"/>
 </file>
 
-<file path=customXml/itemProps2.xml><?xml version="1.0" encoding="utf-8"?>
+<file path=customXml/itemProps1.xml><?xml version="1.0" encoding="utf-8"?>
 <ds:datastoreItem xmlns:ds="http://schemas.openxmlformats.org/officeDocument/2006/customXml" ds:itemID="{11111111-1234-1234-1234-123412341234}">
   <ds:schemaRefs>
     <ds:schemaRef ds:uri="http://customooxmlschemas.google.com/"/>
     <ds:schemaRef ds:uri="http://schemas.openxmlformats.org/officeDocument/2006/relationships"/>
   </ds:schemaRefs>
 </ds:datastoreItem>
+</file>
+
+<file path=customXml/itemProps2.xml><?xml version="1.0" encoding="utf-8"?>
+<ds:datastoreItem xmlns:ds="http://schemas.openxmlformats.org/officeDocument/2006/customXml" ds:itemID="{B7C32031-DFE0-4306-967D-AC92FE241285}">
+  <ds:schemaRefs>
+    <ds:schemaRef ds:uri="http://schemas.openxmlformats.org/officeDocument/2006/bibliography"/>
+  </ds:schemaRefs>
+</ds:datastoreItem>
 </file>
</xml_diff>